<commit_message>
Bug fix et essaie d'exporter en .exe
</commit_message>
<xml_diff>
--- a/Documentation/Canevas/CanevasDossierProjet.docx
+++ b/Documentation/Canevas/CanevasDossierProjet.docx
@@ -2400,8 +2400,6 @@
           </w:rPr>
           <w:tab/>
         </w:r>
-        <w:bookmarkStart w:id="0" w:name="_GoBack"/>
-        <w:bookmarkEnd w:id="0"/>
         <w:r>
           <w:rPr>
             <w:webHidden/>
@@ -3013,8 +3011,8 @@
           <w:rFonts w:cs="Arial"/>
         </w:rPr>
       </w:pPr>
-      <w:bookmarkStart w:id="1" w:name="_Toc67561724"/>
-      <w:bookmarkStart w:id="2" w:name="_Toc67561766"/>
+      <w:bookmarkStart w:id="0" w:name="_Toc67561724"/>
+      <w:bookmarkStart w:id="1" w:name="_Toc67561766"/>
       <w:r>
         <w:rPr>
           <w:rFonts w:cs="Arial"/>
@@ -3034,8 +3032,8 @@
         </w:rPr>
         <w:t>minaire</w:t>
       </w:r>
+      <w:bookmarkEnd w:id="0"/>
       <w:bookmarkEnd w:id="1"/>
-      <w:bookmarkEnd w:id="2"/>
     </w:p>
     <w:p>
       <w:pPr>
@@ -3046,8 +3044,8 @@
           <w:iCs/>
         </w:rPr>
       </w:pPr>
-      <w:bookmarkStart w:id="3" w:name="_Toc67561725"/>
-      <w:bookmarkStart w:id="4" w:name="_Toc67561767"/>
+      <w:bookmarkStart w:id="2" w:name="_Toc67561725"/>
+      <w:bookmarkStart w:id="3" w:name="_Toc67561767"/>
       <w:r>
         <w:rPr>
           <w:rFonts w:cs="Arial"/>
@@ -3056,8 +3054,8 @@
         </w:rPr>
         <w:t>Introduction</w:t>
       </w:r>
+      <w:bookmarkEnd w:id="2"/>
       <w:bookmarkEnd w:id="3"/>
-      <w:bookmarkEnd w:id="4"/>
       <w:r>
         <w:rPr>
           <w:rFonts w:cs="Arial"/>
@@ -3416,8 +3414,8 @@
           <w:iCs/>
         </w:rPr>
       </w:pPr>
-      <w:bookmarkStart w:id="5" w:name="_Toc67561726"/>
-      <w:bookmarkStart w:id="6" w:name="_Toc67561768"/>
+      <w:bookmarkStart w:id="4" w:name="_Toc67561726"/>
+      <w:bookmarkStart w:id="5" w:name="_Toc67561768"/>
       <w:r>
         <w:rPr>
           <w:rFonts w:cs="Arial"/>
@@ -3426,8 +3424,8 @@
         </w:rPr>
         <w:t>Objectifs</w:t>
       </w:r>
+      <w:bookmarkEnd w:id="4"/>
       <w:bookmarkEnd w:id="5"/>
-      <w:bookmarkEnd w:id="6"/>
     </w:p>
     <w:p>
       <w:pPr>
@@ -3701,8 +3699,8 @@
           <w:rFonts w:cs="Arial"/>
         </w:rPr>
       </w:pPr>
-      <w:bookmarkStart w:id="7" w:name="_Toc67561727"/>
-      <w:bookmarkStart w:id="8" w:name="_Toc67561769"/>
+      <w:bookmarkStart w:id="6" w:name="_Toc67561727"/>
+      <w:bookmarkStart w:id="7" w:name="_Toc67561769"/>
       <w:r>
         <w:rPr>
           <w:rFonts w:cs="Arial"/>
@@ -3715,8 +3713,8 @@
         </w:rPr>
         <w:t>à venir</w:t>
       </w:r>
+      <w:bookmarkEnd w:id="6"/>
       <w:bookmarkEnd w:id="7"/>
-      <w:bookmarkEnd w:id="8"/>
     </w:p>
     <w:p>
       <w:pPr>
@@ -3914,8 +3912,8 @@
           <w:rFonts w:cs="Arial"/>
         </w:rPr>
       </w:pPr>
-      <w:bookmarkStart w:id="9" w:name="_Toc67561728"/>
-      <w:bookmarkStart w:id="10" w:name="_Toc67561770"/>
+      <w:bookmarkStart w:id="8" w:name="_Toc67561728"/>
+      <w:bookmarkStart w:id="9" w:name="_Toc67561770"/>
       <w:r>
         <w:rPr>
           <w:rFonts w:cs="Arial"/>
@@ -3929,8 +3927,8 @@
         </w:rPr>
         <w:t xml:space="preserve"> initiale</w:t>
       </w:r>
+      <w:bookmarkEnd w:id="8"/>
       <w:bookmarkEnd w:id="9"/>
-      <w:bookmarkEnd w:id="10"/>
     </w:p>
     <w:p>
       <w:pPr>
@@ -4131,8 +4129,8 @@
           <w:rFonts w:cs="Arial"/>
         </w:rPr>
       </w:pPr>
-      <w:bookmarkStart w:id="11" w:name="_Toc67561729"/>
-      <w:bookmarkStart w:id="12" w:name="_Toc67561771"/>
+      <w:bookmarkStart w:id="10" w:name="_Toc67561729"/>
+      <w:bookmarkStart w:id="11" w:name="_Toc67561771"/>
       <w:r>
         <w:rPr>
           <w:rFonts w:cs="Arial"/>
@@ -4146,8 +4144,8 @@
         </w:rPr>
         <w:t xml:space="preserve"> / Conception</w:t>
       </w:r>
+      <w:bookmarkEnd w:id="10"/>
       <w:bookmarkEnd w:id="11"/>
-      <w:bookmarkEnd w:id="12"/>
     </w:p>
     <w:p>
       <w:pPr>
@@ -4158,8 +4156,8 @@
           <w:iCs/>
         </w:rPr>
       </w:pPr>
-      <w:bookmarkStart w:id="13" w:name="_Toc67561730"/>
-      <w:bookmarkStart w:id="14" w:name="_Toc67561772"/>
+      <w:bookmarkStart w:id="12" w:name="_Toc67561730"/>
+      <w:bookmarkStart w:id="13" w:name="_Toc67561772"/>
       <w:r>
         <w:rPr>
           <w:rFonts w:cs="Arial"/>
@@ -4168,33 +4166,33 @@
         </w:rPr>
         <w:t>Concept</w:t>
       </w:r>
+      <w:bookmarkEnd w:id="12"/>
       <w:bookmarkEnd w:id="13"/>
+    </w:p>
+    <w:p>
+      <w:pPr>
+        <w:rPr>
+          <w:rFonts w:cs="Arial"/>
+        </w:rPr>
+      </w:pPr>
+    </w:p>
+    <w:p>
+      <w:pPr>
+        <w:pStyle w:val="Titre3"/>
+        <w:rPr>
+          <w:rFonts w:cs="Arial"/>
+        </w:rPr>
+      </w:pPr>
+      <w:bookmarkStart w:id="14" w:name="_Toc67561731"/>
+      <w:bookmarkStart w:id="15" w:name="_Toc67561773"/>
+      <w:r>
+        <w:rPr>
+          <w:rFonts w:cs="Arial"/>
+        </w:rPr>
+        <w:t>Gestion des maquettes</w:t>
+      </w:r>
       <w:bookmarkEnd w:id="14"/>
-    </w:p>
-    <w:p>
-      <w:pPr>
-        <w:rPr>
-          <w:rFonts w:cs="Arial"/>
-        </w:rPr>
-      </w:pPr>
-    </w:p>
-    <w:p>
-      <w:pPr>
-        <w:pStyle w:val="Titre3"/>
-        <w:rPr>
-          <w:rFonts w:cs="Arial"/>
-        </w:rPr>
-      </w:pPr>
-      <w:bookmarkStart w:id="15" w:name="_Toc67561731"/>
-      <w:bookmarkStart w:id="16" w:name="_Toc67561773"/>
-      <w:r>
-        <w:rPr>
-          <w:rFonts w:cs="Arial"/>
-        </w:rPr>
-        <w:t>Gestion des maquettes</w:t>
-      </w:r>
       <w:bookmarkEnd w:id="15"/>
-      <w:bookmarkEnd w:id="16"/>
     </w:p>
     <w:p>
       <w:pPr>
@@ -4694,7 +4692,7 @@
           <w:rFonts w:cs="Arial"/>
         </w:rPr>
         <w:pict>
-          <v:shape id="_x0000_i1054" type="#_x0000_t75" style="width:453.5pt;height:280.5pt">
+          <v:shape id="_x0000_i1054" type="#_x0000_t75" style="width:453.7pt;height:281.1pt">
             <v:imagedata r:id="rId22" o:title="Vue Chapitre un"/>
           </v:shape>
         </w:pict>
@@ -4825,58 +4823,58 @@
           <w:rFonts w:cs="Arial"/>
         </w:rPr>
       </w:pPr>
-      <w:bookmarkStart w:id="17" w:name="_Toc67561732"/>
-      <w:bookmarkStart w:id="18" w:name="_Toc67561774"/>
+      <w:bookmarkStart w:id="16" w:name="_Toc67561732"/>
+      <w:bookmarkStart w:id="17" w:name="_Toc67561774"/>
       <w:r>
         <w:rPr>
           <w:rFonts w:cs="Arial"/>
         </w:rPr>
         <w:t>Gestion des données</w:t>
       </w:r>
+      <w:bookmarkEnd w:id="16"/>
       <w:bookmarkEnd w:id="17"/>
+    </w:p>
+    <w:p>
+      <w:pPr>
+        <w:rPr>
+          <w:rFonts w:cs="Arial"/>
+        </w:rPr>
+      </w:pPr>
+      <w:r>
+        <w:rPr>
+          <w:rFonts w:cs="Arial"/>
+        </w:rPr>
+        <w:t>Pour la gestion des données, j’ai créé un MCD et un MLD qui décrivent les relations entre les tables et la manière dont je l’imagine</w:t>
+      </w:r>
+      <w:r>
+        <w:rPr>
+          <w:rFonts w:cs="Arial"/>
+        </w:rPr>
+        <w:t>.</w:t>
+      </w:r>
+    </w:p>
+    <w:p>
+      <w:pPr>
+        <w:rPr>
+          <w:rFonts w:cs="Arial"/>
+        </w:rPr>
+      </w:pPr>
+    </w:p>
+    <w:p>
+      <w:pPr>
+        <w:pStyle w:val="Titre4"/>
+        <w:rPr>
+          <w:rFonts w:cs="Arial"/>
+        </w:rPr>
+      </w:pPr>
+      <w:bookmarkStart w:id="18" w:name="_Toc67561775"/>
+      <w:r>
+        <w:rPr>
+          <w:rFonts w:cs="Arial"/>
+        </w:rPr>
+        <w:t>MCD</w:t>
+      </w:r>
       <w:bookmarkEnd w:id="18"/>
-    </w:p>
-    <w:p>
-      <w:pPr>
-        <w:rPr>
-          <w:rFonts w:cs="Arial"/>
-        </w:rPr>
-      </w:pPr>
-      <w:r>
-        <w:rPr>
-          <w:rFonts w:cs="Arial"/>
-        </w:rPr>
-        <w:t>Pour la gestion des données, j’ai créé un MCD et un MLD qui décrivent les relations entre les tables et la manière dont je l’imagine</w:t>
-      </w:r>
-      <w:r>
-        <w:rPr>
-          <w:rFonts w:cs="Arial"/>
-        </w:rPr>
-        <w:t>.</w:t>
-      </w:r>
-    </w:p>
-    <w:p>
-      <w:pPr>
-        <w:rPr>
-          <w:rFonts w:cs="Arial"/>
-        </w:rPr>
-      </w:pPr>
-    </w:p>
-    <w:p>
-      <w:pPr>
-        <w:pStyle w:val="Titre4"/>
-        <w:rPr>
-          <w:rFonts w:cs="Arial"/>
-        </w:rPr>
-      </w:pPr>
-      <w:bookmarkStart w:id="19" w:name="_Toc67561775"/>
-      <w:r>
-        <w:rPr>
-          <w:rFonts w:cs="Arial"/>
-        </w:rPr>
-        <w:t>MCD</w:t>
-      </w:r>
-      <w:bookmarkEnd w:id="19"/>
     </w:p>
     <w:p>
       <w:pPr>
@@ -4961,7 +4959,7 @@
           <w:rFonts w:cs="Arial"/>
         </w:rPr>
       </w:pPr>
-      <w:bookmarkStart w:id="20" w:name="_Toc67561776"/>
+      <w:bookmarkStart w:id="19" w:name="_Toc67561776"/>
       <w:r>
         <w:rPr>
           <w:rFonts w:cs="Arial"/>
@@ -4969,7 +4967,7 @@
         <w:lastRenderedPageBreak/>
         <w:t>MLD</w:t>
       </w:r>
-      <w:bookmarkEnd w:id="20"/>
+      <w:bookmarkEnd w:id="19"/>
     </w:p>
     <w:p>
       <w:pPr>
@@ -5005,338 +5003,6 @@
     </w:p>
     <w:p>
       <w:pPr>
-        <w:rPr>
-          <w:rFonts w:cs="Arial"/>
-        </w:rPr>
-      </w:pPr>
-    </w:p>
-    <w:p>
-      <w:pPr>
-        <w:pStyle w:val="Retraitnormal1"/>
-        <w:numPr>
-          <w:ilvl w:val="0"/>
-          <w:numId w:val="0"/>
-        </w:numPr>
-        <w:ind w:left="360"/>
-        <w:rPr>
-          <w:rFonts w:ascii="Arial" w:hAnsi="Arial" w:cs="Arial"/>
-          <w:i/>
-          <w:iCs/>
-          <w:sz w:val="24"/>
-          <w:szCs w:val="14"/>
-          <w:lang w:eastAsia="fr-FR"/>
-        </w:rPr>
-      </w:pPr>
-      <w:r>
-        <w:rPr>
-          <w:rFonts w:ascii="Arial" w:hAnsi="Arial" w:cs="Arial"/>
-          <w:i/>
-          <w:iCs/>
-          <w:sz w:val="24"/>
-          <w:szCs w:val="14"/>
-          <w:lang w:eastAsia="fr-FR"/>
-        </w:rPr>
-        <w:t>Le concept</w:t>
-      </w:r>
-      <w:r>
-        <w:rPr>
-          <w:rFonts w:ascii="Arial" w:hAnsi="Arial" w:cs="Arial"/>
-          <w:i/>
-          <w:iCs/>
-          <w:sz w:val="24"/>
-          <w:szCs w:val="14"/>
-          <w:lang w:eastAsia="fr-FR"/>
-        </w:rPr>
-        <w:t xml:space="preserve"> complet avec toutes ses </w:t>
-      </w:r>
-      <w:r>
-        <w:rPr>
-          <w:rFonts w:ascii="Arial" w:hAnsi="Arial" w:cs="Arial"/>
-          <w:i/>
-          <w:iCs/>
-          <w:sz w:val="24"/>
-          <w:szCs w:val="14"/>
-          <w:lang w:eastAsia="fr-FR"/>
-        </w:rPr>
-        <w:t>annexes :</w:t>
-      </w:r>
-    </w:p>
-    <w:p>
-      <w:pPr>
-        <w:pStyle w:val="Retraitnormal1"/>
-        <w:numPr>
-          <w:ilvl w:val="0"/>
-          <w:numId w:val="0"/>
-        </w:numPr>
-        <w:ind w:left="360"/>
-        <w:rPr>
-          <w:rFonts w:ascii="Arial" w:hAnsi="Arial" w:cs="Arial"/>
-          <w:i/>
-          <w:iCs/>
-          <w:sz w:val="24"/>
-          <w:szCs w:val="14"/>
-          <w:lang w:eastAsia="fr-FR"/>
-        </w:rPr>
-      </w:pPr>
-    </w:p>
-    <w:p>
-      <w:pPr>
-        <w:pStyle w:val="Retraitnormal1"/>
-        <w:numPr>
-          <w:ilvl w:val="0"/>
-          <w:numId w:val="0"/>
-        </w:numPr>
-        <w:ind w:left="360"/>
-        <w:rPr>
-          <w:rFonts w:ascii="Arial" w:hAnsi="Arial" w:cs="Arial"/>
-          <w:i/>
-          <w:iCs/>
-          <w:sz w:val="24"/>
-          <w:szCs w:val="14"/>
-          <w:lang w:eastAsia="fr-FR"/>
-        </w:rPr>
-      </w:pPr>
-      <w:r>
-        <w:rPr>
-          <w:rFonts w:ascii="Arial" w:hAnsi="Arial" w:cs="Arial"/>
-          <w:i/>
-          <w:iCs/>
-          <w:sz w:val="24"/>
-          <w:szCs w:val="14"/>
-          <w:lang w:eastAsia="fr-FR"/>
-        </w:rPr>
-        <w:t xml:space="preserve">Par exemple : </w:t>
-      </w:r>
-    </w:p>
-    <w:p>
-      <w:pPr>
-        <w:pStyle w:val="Retraitnormal1"/>
-        <w:numPr>
-          <w:ilvl w:val="0"/>
-          <w:numId w:val="4"/>
-        </w:numPr>
-        <w:rPr>
-          <w:rFonts w:ascii="Arial" w:hAnsi="Arial" w:cs="Arial"/>
-          <w:i/>
-          <w:iCs/>
-          <w:sz w:val="24"/>
-          <w:szCs w:val="14"/>
-          <w:lang w:eastAsia="fr-FR"/>
-        </w:rPr>
-      </w:pPr>
-      <w:r>
-        <w:rPr>
-          <w:rFonts w:ascii="Arial" w:hAnsi="Arial" w:cs="Arial"/>
-          <w:i/>
-          <w:iCs/>
-          <w:sz w:val="24"/>
-          <w:szCs w:val="14"/>
-          <w:lang w:eastAsia="fr-FR"/>
-        </w:rPr>
-        <w:t>Multimédia :</w:t>
-      </w:r>
-      <w:r>
-        <w:rPr>
-          <w:rFonts w:ascii="Arial" w:hAnsi="Arial" w:cs="Arial"/>
-          <w:i/>
-          <w:iCs/>
-          <w:sz w:val="24"/>
-          <w:szCs w:val="14"/>
-          <w:lang w:eastAsia="fr-FR"/>
-        </w:rPr>
-        <w:t xml:space="preserve"> carte de site, maquettes papier, story </w:t>
-      </w:r>
-      <w:r>
-        <w:rPr>
-          <w:rFonts w:ascii="Arial" w:hAnsi="Arial" w:cs="Arial"/>
-          <w:i/>
-          <w:iCs/>
-          <w:sz w:val="24"/>
-          <w:szCs w:val="14"/>
-          <w:lang w:eastAsia="fr-FR"/>
-        </w:rPr>
-        <w:t>board</w:t>
-      </w:r>
-      <w:r>
-        <w:rPr>
-          <w:rFonts w:ascii="Arial" w:hAnsi="Arial" w:cs="Arial"/>
-          <w:i/>
-          <w:iCs/>
-          <w:sz w:val="24"/>
-          <w:szCs w:val="14"/>
-          <w:lang w:eastAsia="fr-FR"/>
-        </w:rPr>
-        <w:t xml:space="preserve"> préliminaire, …</w:t>
-      </w:r>
-    </w:p>
-    <w:p>
-      <w:pPr>
-        <w:pStyle w:val="Retraitnormal1"/>
-        <w:numPr>
-          <w:ilvl w:val="0"/>
-          <w:numId w:val="4"/>
-        </w:numPr>
-        <w:rPr>
-          <w:rFonts w:ascii="Arial" w:hAnsi="Arial" w:cs="Arial"/>
-          <w:i/>
-          <w:iCs/>
-          <w:sz w:val="24"/>
-          <w:szCs w:val="14"/>
-          <w:lang w:eastAsia="fr-FR"/>
-        </w:rPr>
-      </w:pPr>
-      <w:r>
-        <w:rPr>
-          <w:rFonts w:ascii="Arial" w:hAnsi="Arial" w:cs="Arial"/>
-          <w:i/>
-          <w:iCs/>
-          <w:sz w:val="24"/>
-          <w:szCs w:val="14"/>
-          <w:lang w:eastAsia="fr-FR"/>
-        </w:rPr>
-        <w:t>B</w:t>
-      </w:r>
-      <w:r>
-        <w:rPr>
-          <w:rFonts w:ascii="Arial" w:hAnsi="Arial" w:cs="Arial"/>
-          <w:i/>
-          <w:iCs/>
-          <w:sz w:val="24"/>
-          <w:szCs w:val="14"/>
-          <w:lang w:eastAsia="fr-FR"/>
-        </w:rPr>
-        <w:t xml:space="preserve">ases de </w:t>
-      </w:r>
-      <w:r>
-        <w:rPr>
-          <w:rFonts w:ascii="Arial" w:hAnsi="Arial" w:cs="Arial"/>
-          <w:i/>
-          <w:iCs/>
-          <w:sz w:val="24"/>
-          <w:szCs w:val="14"/>
-          <w:lang w:eastAsia="fr-FR"/>
-        </w:rPr>
-        <w:t>données :</w:t>
-      </w:r>
-      <w:r>
-        <w:rPr>
-          <w:rFonts w:ascii="Arial" w:hAnsi="Arial" w:cs="Arial"/>
-          <w:i/>
-          <w:iCs/>
-          <w:sz w:val="24"/>
-          <w:szCs w:val="14"/>
-          <w:lang w:eastAsia="fr-FR"/>
-        </w:rPr>
-        <w:t xml:space="preserve"> interfaces graphiques, modèle conceptuel</w:t>
-      </w:r>
-      <w:r>
-        <w:rPr>
-          <w:rFonts w:ascii="Arial" w:hAnsi="Arial" w:cs="Arial"/>
-          <w:i/>
-          <w:iCs/>
-          <w:sz w:val="24"/>
-          <w:szCs w:val="14"/>
-          <w:lang w:eastAsia="fr-FR"/>
-        </w:rPr>
-        <w:t>.</w:t>
-      </w:r>
-    </w:p>
-    <w:p>
-      <w:pPr>
-        <w:pStyle w:val="Retraitnormal1"/>
-        <w:numPr>
-          <w:ilvl w:val="0"/>
-          <w:numId w:val="4"/>
-        </w:numPr>
-        <w:rPr>
-          <w:rFonts w:ascii="Arial" w:hAnsi="Arial" w:cs="Arial"/>
-          <w:i/>
-          <w:iCs/>
-          <w:sz w:val="24"/>
-          <w:szCs w:val="14"/>
-          <w:lang w:eastAsia="fr-FR"/>
-        </w:rPr>
-      </w:pPr>
-      <w:r>
-        <w:rPr>
-          <w:rFonts w:ascii="Arial" w:hAnsi="Arial" w:cs="Arial"/>
-          <w:i/>
-          <w:iCs/>
-          <w:sz w:val="24"/>
-          <w:szCs w:val="14"/>
-          <w:lang w:eastAsia="fr-FR"/>
-        </w:rPr>
-        <w:t>Programmation :</w:t>
-      </w:r>
-      <w:r>
-        <w:rPr>
-          <w:rFonts w:ascii="Arial" w:hAnsi="Arial" w:cs="Arial"/>
-          <w:i/>
-          <w:iCs/>
-          <w:sz w:val="24"/>
-          <w:szCs w:val="14"/>
-          <w:lang w:eastAsia="fr-FR"/>
-        </w:rPr>
-        <w:t xml:space="preserve"> interfaces graphiques, maquettes, analyse fonctionnelle…</w:t>
-      </w:r>
-    </w:p>
-    <w:p>
-      <w:pPr>
-        <w:pStyle w:val="Retraitnormal1"/>
-        <w:numPr>
-          <w:ilvl w:val="0"/>
-          <w:numId w:val="4"/>
-        </w:numPr>
-        <w:rPr>
-          <w:rFonts w:ascii="Arial" w:hAnsi="Arial" w:cs="Arial"/>
-          <w:i/>
-          <w:iCs/>
-          <w:sz w:val="24"/>
-          <w:szCs w:val="14"/>
-          <w:lang w:eastAsia="fr-FR"/>
-        </w:rPr>
-      </w:pPr>
-      <w:r>
-        <w:rPr>
-          <w:rFonts w:ascii="Arial" w:hAnsi="Arial" w:cs="Arial"/>
-          <w:i/>
-          <w:iCs/>
-          <w:sz w:val="24"/>
-          <w:szCs w:val="14"/>
-          <w:lang w:eastAsia="fr-FR"/>
-        </w:rPr>
-        <w:t>…</w:t>
-      </w:r>
-      <w:r>
-        <w:rPr>
-          <w:rFonts w:ascii="Arial" w:hAnsi="Arial" w:cs="Arial"/>
-          <w:i/>
-          <w:iCs/>
-          <w:sz w:val="24"/>
-          <w:szCs w:val="14"/>
-          <w:lang w:eastAsia="fr-FR"/>
-        </w:rPr>
-        <w:t xml:space="preserve"> </w:t>
-      </w:r>
-    </w:p>
-    <w:p>
-      <w:pPr>
-        <w:pStyle w:val="Retraitnormal1"/>
-        <w:numPr>
-          <w:ilvl w:val="0"/>
-          <w:numId w:val="0"/>
-        </w:numPr>
-        <w:ind w:left="720"/>
-        <w:rPr>
-          <w:rFonts w:ascii="Arial" w:hAnsi="Arial" w:cs="Arial"/>
-          <w:sz w:val="24"/>
-          <w:szCs w:val="14"/>
-          <w:lang w:eastAsia="fr-FR"/>
-        </w:rPr>
-      </w:pPr>
-    </w:p>
-    <w:p>
-      <w:pPr>
         <w:pStyle w:val="Titre2"/>
         <w:rPr>
           <w:rFonts w:cs="Arial"/>
@@ -5344,20 +5010,21 @@
           <w:iCs/>
         </w:rPr>
       </w:pPr>
-      <w:bookmarkStart w:id="21" w:name="_Toc71691012"/>
-      <w:bookmarkStart w:id="22" w:name="_Toc67561733"/>
-      <w:bookmarkStart w:id="23" w:name="_Toc67561777"/>
+      <w:bookmarkStart w:id="20" w:name="_Toc71691012"/>
+      <w:bookmarkStart w:id="21" w:name="_Toc67561733"/>
+      <w:bookmarkStart w:id="22" w:name="_Toc67561777"/>
       <w:r>
         <w:rPr>
           <w:rFonts w:cs="Arial"/>
           <w:i w:val="0"/>
           <w:iCs/>
         </w:rPr>
+        <w:lastRenderedPageBreak/>
         <w:t>Stratégie de test</w:t>
       </w:r>
+      <w:bookmarkEnd w:id="20"/>
       <w:bookmarkEnd w:id="21"/>
       <w:bookmarkEnd w:id="22"/>
-      <w:bookmarkEnd w:id="23"/>
     </w:p>
     <w:p>
       <w:pPr>
@@ -5473,6 +5140,8 @@
         </w:rPr>
         <w:t>tests et ordre dans lequel ils seront effectués.</w:t>
       </w:r>
+      <w:bookmarkStart w:id="23" w:name="_GoBack"/>
+      <w:bookmarkEnd w:id="23"/>
     </w:p>
     <w:p>
       <w:pPr>
@@ -6197,7 +5866,6 @@
           <w:i/>
           <w:sz w:val="24"/>
         </w:rPr>
-        <w:lastRenderedPageBreak/>
         <w:t>le</w:t>
       </w:r>
       <w:proofErr w:type="gramEnd"/>
@@ -6400,6 +6068,7 @@
           <w:i/>
           <w:sz w:val="24"/>
         </w:rPr>
+        <w:lastRenderedPageBreak/>
         <w:t>programmation</w:t>
       </w:r>
       <w:proofErr w:type="gramEnd"/>
@@ -7195,7 +6864,6 @@
           <w:rFonts w:cs="Arial"/>
           <w:i/>
         </w:rPr>
-        <w:lastRenderedPageBreak/>
         <w:t>Description détaillée</w:t>
       </w:r>
     </w:p>
@@ -7303,6 +6971,7 @@
           <w:rFonts w:cs="Arial"/>
           <w:iCs/>
         </w:rPr>
+        <w:lastRenderedPageBreak/>
         <w:t>Comme demandé dans mon dans mon cahier des charges, les documents fournis et autres livrable sont les suivants :</w:t>
       </w:r>
     </w:p>
@@ -7388,15 +7057,7 @@
           <w:szCs w:val="24"/>
           <w:lang w:val="fr-FR"/>
         </w:rPr>
-        <w:t xml:space="preserve"> </w:t>
-      </w:r>
-      <w:r>
-        <w:rPr>
-          <w:sz w:val="24"/>
-          <w:szCs w:val="24"/>
-          <w:lang w:val="fr-FR"/>
-        </w:rPr>
-        <w:t xml:space="preserve">(disponible plus </w:t>
+        <w:t xml:space="preserve"> (disponible plus </w:t>
       </w:r>
       <w:r>
         <w:rPr>
@@ -14487,7 +14148,7 @@
         <w:sz w:val="16"/>
         <w:szCs w:val="16"/>
       </w:rPr>
-      <w:t>4</w:t>
+      <w:t>13</w:t>
     </w:r>
     <w:r>
       <w:rPr>
@@ -18434,7 +18095,7 @@
 </file>
 
 <file path=customXml/itemProps4.xml><?xml version="1.0" encoding="utf-8"?>
-<ds:datastoreItem xmlns:ds="http://schemas.openxmlformats.org/officeDocument/2006/customXml" ds:itemID="{4CD48FB5-6D4F-4F22-9AD6-45CD0BDD3FFB}">
+<ds:datastoreItem xmlns:ds="http://schemas.openxmlformats.org/officeDocument/2006/customXml" ds:itemID="{220B5CB0-CE89-4733-AB41-24890E6CD31A}">
   <ds:schemaRefs>
     <ds:schemaRef ds:uri="http://schemas.openxmlformats.org/officeDocument/2006/bibliography"/>
   </ds:schemaRefs>

</xml_diff>